<commit_message>
Updated Solr Load Test stats
</commit_message>
<xml_diff>
--- a/Documentation/SolrPOCResults-DRAFT.docx
+++ b/Documentation/SolrPOCResults-DRAFT.docx
@@ -4456,7 +4456,10 @@
               <w:jc w:val="right"/>
             </w:pPr>
             <w:r>
-              <w:t>755</w:t>
+              <w:t>7</w:t>
+            </w:r>
+            <w:r>
+              <w:t>37</w:t>
             </w:r>
           </w:p>
         </w:tc>
@@ -4500,7 +4503,7 @@
               <w:jc w:val="right"/>
             </w:pPr>
             <w:r>
-              <w:t>66,390</w:t>
+              <w:t>64,115</w:t>
             </w:r>
           </w:p>
         </w:tc>
@@ -5648,14 +5651,21 @@
                 <w:rFonts w:ascii="Verdana" w:hAnsi="Verdana"/>
                 <w:sz w:val="20"/>
               </w:rPr>
-              <w:t xml:space="preserve">  2</w:t>
-            </w:r>
-            <w:r>
-              <w:rPr>
-                <w:rFonts w:ascii="Verdana" w:hAnsi="Verdana"/>
-                <w:sz w:val="20"/>
-              </w:rPr>
-              <w:t>3</w:t>
+              <w:t xml:space="preserve">  </w:t>
+            </w:r>
+            <w:r>
+              <w:rPr>
+                <w:rFonts w:ascii="Verdana" w:hAnsi="Verdana"/>
+                <w:sz w:val="20"/>
+              </w:rPr>
+              <w:t>2</w:t>
+            </w:r>
+            <w:r>
+              <w:rPr>
+                <w:rFonts w:ascii="Verdana" w:hAnsi="Verdana"/>
+                <w:sz w:val="20"/>
+              </w:rPr>
+              <w:t>1</w:t>
             </w:r>
             <w:r>
               <w:rPr>
@@ -5698,22 +5708,22 @@
                 <w:rFonts w:ascii="Verdana" w:hAnsi="Verdana"/>
                 <w:sz w:val="20"/>
               </w:rPr>
-              <w:t xml:space="preserve"> 2</w:t>
-            </w:r>
-            <w:r>
-              <w:rPr>
-                <w:rFonts w:ascii="Verdana" w:hAnsi="Verdana"/>
-                <w:sz w:val="20"/>
-              </w:rPr>
-              <w:t>1</w:t>
-            </w:r>
-            <w:r>
-              <w:rPr>
-                <w:rFonts w:ascii="Verdana" w:hAnsi="Verdana"/>
-                <w:sz w:val="20"/>
-              </w:rPr>
               <w:t xml:space="preserve"> </w:t>
             </w:r>
+            <w:r>
+              <w:rPr>
+                <w:rFonts w:ascii="Verdana" w:hAnsi="Verdana"/>
+                <w:sz w:val="20"/>
+              </w:rPr>
+              <w:t>20</w:t>
+            </w:r>
+            <w:r>
+              <w:rPr>
+                <w:rFonts w:ascii="Verdana" w:hAnsi="Verdana"/>
+                <w:sz w:val="20"/>
+              </w:rPr>
+              <w:t xml:space="preserve"> </w:t>
+            </w:r>
             <w:proofErr w:type="spellStart"/>
             <w:r>
               <w:rPr>
@@ -5741,14 +5751,14 @@
                 <w:rFonts w:ascii="Verdana" w:hAnsi="Verdana"/>
                 <w:sz w:val="20"/>
               </w:rPr>
-              <w:t xml:space="preserve">  3</w:t>
-            </w:r>
-            <w:r>
-              <w:rPr>
-                <w:rFonts w:ascii="Verdana" w:hAnsi="Verdana"/>
-                <w:sz w:val="20"/>
-              </w:rPr>
-              <w:t>3</w:t>
+              <w:t xml:space="preserve">  </w:t>
+            </w:r>
+            <w:r>
+              <w:rPr>
+                <w:rFonts w:ascii="Verdana" w:hAnsi="Verdana"/>
+                <w:sz w:val="20"/>
+              </w:rPr>
+              <w:t>30</w:t>
             </w:r>
             <w:r>
               <w:rPr>
@@ -6323,18 +6333,64 @@
     </w:p>
     <w:p>
       <w:pPr>
+        <w:keepNext/>
+        <w:ind w:left="576"/>
+      </w:pPr>
+    </w:p>
+    <w:p>
+      <w:pPr>
+        <w:ind w:left="576"/>
+        <w:rPr>
+          <w:rFonts w:ascii="Verdana" w:hAnsi="Verdana"/>
+          <w:b/>
+          <w:sz w:val="20"/>
+        </w:rPr>
+      </w:pPr>
+    </w:p>
+    <w:p>
+      <w:pPr>
         <w:pStyle w:val="Caption"/>
         <w:keepNext/>
       </w:pPr>
       <w:r>
         <w:lastRenderedPageBreak/>
-        <w:t>Figure 1: Affiliation Full Query Mix -1 Hour Snapshot</w:t>
-      </w:r>
-    </w:p>
-    <w:p>
-      <w:pPr>
-        <w:keepNext/>
+        <w:t xml:space="preserve">Figure </w:t>
+      </w:r>
+      <w:fldSimple w:instr=" SEQ Figure \* ARABIC ">
+        <w:r>
+          <w:rPr>
+            <w:noProof/>
+          </w:rPr>
+          <w:t>1</w:t>
+        </w:r>
+      </w:fldSimple>
+      <w:r>
+        <w:t>: Affiliation Full Query Mix -1 Hour Snapshot</w:t>
+      </w:r>
+      <w:r>
+        <w:t xml:space="preserve"> (4/14/2014 9:00 </w:t>
+      </w:r>
+      <w:r>
+        <w:t xml:space="preserve">EDT </w:t>
+      </w:r>
+      <w:r>
+        <w:t>– 9:40</w:t>
+      </w:r>
+      <w:r>
+        <w:t xml:space="preserve"> EDT</w:t>
+      </w:r>
+      <w:r>
+        <w:t>)</w:t>
+      </w:r>
+    </w:p>
+    <w:p>
+      <w:pPr>
         <w:ind w:left="576"/>
+        <w:rPr>
+          <w:rFonts w:ascii="Verdana" w:hAnsi="Verdana"/>
+          <w:b/>
+          <w:sz w:val="20"/>
+        </w:rPr>
       </w:pPr>
       <w:r>
         <w:rPr>
@@ -6344,10 +6400,10 @@
           <w:sz w:val="20"/>
         </w:rPr>
         <w:drawing>
-          <wp:inline distT="0" distB="0" distL="0" distR="0" wp14:anchorId="315EB6DB" wp14:editId="71E8EC8E">
-            <wp:extent cx="4673625" cy="3966633"/>
-            <wp:effectExtent l="0" t="0" r="0" b="0"/>
-            <wp:docPr id="4" name="Picture 4"/>
+          <wp:inline distT="0" distB="0" distL="0" distR="0" wp14:anchorId="499BDAE2" wp14:editId="5FBBA811">
+            <wp:extent cx="5486400" cy="4688840"/>
+            <wp:effectExtent l="0" t="0" r="0" b="10160"/>
+            <wp:docPr id="1" name="Picture 1"/>
             <wp:cNvGraphicFramePr>
               <a:graphicFrameLocks xmlns:a="http://schemas.openxmlformats.org/drawingml/2006/main" noChangeAspect="1"/>
             </wp:cNvGraphicFramePr>
@@ -6355,7 +6411,7 @@
               <a:graphicData uri="http://schemas.openxmlformats.org/drawingml/2006/picture">
                 <pic:pic xmlns:pic="http://schemas.openxmlformats.org/drawingml/2006/picture">
                   <pic:nvPicPr>
-                    <pic:cNvPr id="0" name="affilScreenshot1.png"/>
+                    <pic:cNvPr id="0" name="Solr-Kibana-Affil1.png"/>
                     <pic:cNvPicPr/>
                   </pic:nvPicPr>
                   <pic:blipFill>
@@ -6373,7 +6429,7 @@
                   <pic:spPr>
                     <a:xfrm>
                       <a:off x="0" y="0"/>
-                      <a:ext cx="4676018" cy="3968664"/>
+                      <a:ext cx="5486400" cy="4688840"/>
                     </a:xfrm>
                     <a:prstGeom prst="rect">
                       <a:avLst/>
@@ -6402,11 +6458,12 @@
           <w:noProof/>
           <w:sz w:val="20"/>
         </w:rPr>
+        <w:lastRenderedPageBreak/>
         <w:drawing>
-          <wp:inline distT="0" distB="0" distL="0" distR="0" wp14:anchorId="72ECB669" wp14:editId="6808856E">
-            <wp:extent cx="4612917" cy="3877733"/>
-            <wp:effectExtent l="0" t="0" r="10160" b="8890"/>
-            <wp:docPr id="9" name="Picture 9"/>
+          <wp:inline distT="0" distB="0" distL="0" distR="0" wp14:anchorId="6D5191F9" wp14:editId="2AA423C0">
+            <wp:extent cx="5486400" cy="4688840"/>
+            <wp:effectExtent l="0" t="0" r="0" b="10160"/>
+            <wp:docPr id="2" name="Picture 2"/>
             <wp:cNvGraphicFramePr>
               <a:graphicFrameLocks xmlns:a="http://schemas.openxmlformats.org/drawingml/2006/main" noChangeAspect="1"/>
             </wp:cNvGraphicFramePr>
@@ -6414,7 +6471,7 @@
               <a:graphicData uri="http://schemas.openxmlformats.org/drawingml/2006/picture">
                 <pic:pic xmlns:pic="http://schemas.openxmlformats.org/drawingml/2006/picture">
                   <pic:nvPicPr>
-                    <pic:cNvPr id="0" name="affilScreenshot2.png"/>
+                    <pic:cNvPr id="0" name="Solr-Kibana-Affil2.png"/>
                     <pic:cNvPicPr/>
                   </pic:nvPicPr>
                   <pic:blipFill>
@@ -6432,7 +6489,7 @@
                   <pic:spPr>
                     <a:xfrm>
                       <a:off x="0" y="0"/>
-                      <a:ext cx="4613844" cy="3878512"/>
+                      <a:ext cx="5486400" cy="4688840"/>
                     </a:xfrm>
                     <a:prstGeom prst="rect">
                       <a:avLst/>
@@ -6450,115 +6507,118 @@
         <w:pStyle w:val="Heading2"/>
       </w:pPr>
       <w:r>
+        <w:t>Author Testing Results</w:t>
+      </w:r>
+    </w:p>
+    <w:p/>
+    <w:p>
+      <w:pPr>
+        <w:pStyle w:val="Heading3"/>
+      </w:pPr>
+      <w:r>
+        <w:t xml:space="preserve">Author </w:t>
+      </w:r>
+      <w:r>
+        <w:t>Content Loading</w:t>
+      </w:r>
+    </w:p>
+    <w:p/>
+    <w:p>
+      <w:r>
+        <w:t xml:space="preserve">We were able to complete the initial bulk load of 49,705,977 records in approximately 4 hours and 30 minutes. We observed less than 50% CPU utilization during the initial load and update runs. As we ramped up </w:t>
+      </w:r>
+      <w:proofErr w:type="spellStart"/>
+      <w:r>
+        <w:t>DynamoDB</w:t>
+      </w:r>
+      <w:proofErr w:type="spellEnd"/>
+      <w:r>
+        <w:t xml:space="preserve"> R/W</w:t>
+      </w:r>
+      <w:r>
+        <w:t xml:space="preserve"> capacities, load performance increased linearly, implying we are not CPU bound on the machine.</w:t>
+      </w:r>
+    </w:p>
+    <w:p/>
+    <w:p>
+      <w:r>
+        <w:t xml:space="preserve">While loading, </w:t>
+      </w:r>
+      <w:proofErr w:type="spellStart"/>
+      <w:r>
+        <w:t>Solr</w:t>
+      </w:r>
+      <w:proofErr w:type="spellEnd"/>
+      <w:r>
+        <w:t xml:space="preserve"> was configured to use a maximum of 8 indexing threads as well as a modified </w:t>
+      </w:r>
+      <w:proofErr w:type="spellStart"/>
+      <w:r>
+        <w:t>ramBuffer</w:t>
+      </w:r>
+      <w:proofErr w:type="spellEnd"/>
+      <w:r>
+        <w:t xml:space="preserve"> from the default. Specifically, the </w:t>
+      </w:r>
+      <w:proofErr w:type="spellStart"/>
+      <w:r>
+        <w:t>ramBufferSize</w:t>
+      </w:r>
+      <w:proofErr w:type="spellEnd"/>
+      <w:r>
+        <w:t xml:space="preserve"> was set at 2048MB with a </w:t>
+      </w:r>
+      <w:proofErr w:type="spellStart"/>
+      <w:r>
+        <w:t>maxBufferedDocs</w:t>
+      </w:r>
+      <w:proofErr w:type="spellEnd"/>
+      <w:r>
+        <w:t xml:space="preserve"> of 100,000. These settings control how much processing </w:t>
+      </w:r>
+      <w:proofErr w:type="spellStart"/>
+      <w:r>
+        <w:t>Solr</w:t>
+      </w:r>
+      <w:proofErr w:type="spellEnd"/>
+      <w:r>
+        <w:t xml:space="preserve"> will do in memory before committing to disk in the transaction log and represents the amount of work that can be lost if a machine goes down. Finally, the </w:t>
+      </w:r>
+      <w:proofErr w:type="spellStart"/>
+      <w:r>
+        <w:t>autoCommit</w:t>
+      </w:r>
+      <w:proofErr w:type="spellEnd"/>
+      <w:r>
+        <w:t xml:space="preserve"> </w:t>
+      </w:r>
+      <w:proofErr w:type="spellStart"/>
+      <w:r>
+        <w:t>maxTime</w:t>
+      </w:r>
+      <w:proofErr w:type="spellEnd"/>
+      <w:r>
+        <w:t xml:space="preserve"> was set to a max time of 10 minutes. This controls how frequently transaction log records are merged into the </w:t>
+      </w:r>
+      <w:proofErr w:type="spellStart"/>
+      <w:r>
+        <w:t>Solr</w:t>
+      </w:r>
+      <w:proofErr w:type="spellEnd"/>
+      <w:r>
+        <w:t xml:space="preserve"> index segments. Reducing the log size reduces the recovery time needed to replay the log entries against the </w:t>
+      </w:r>
+      <w:proofErr w:type="spellStart"/>
+      <w:r>
+        <w:t>checkpointed</w:t>
+      </w:r>
+      <w:proofErr w:type="spellEnd"/>
+      <w:r>
+        <w:t xml:space="preserve"> index should a </w:t>
+      </w:r>
+      <w:r>
         <w:lastRenderedPageBreak/>
-        <w:t>Author Testing Results</w:t>
-      </w:r>
-    </w:p>
-    <w:p/>
-    <w:p>
-      <w:pPr>
-        <w:pStyle w:val="Heading3"/>
-      </w:pPr>
-      <w:r>
-        <w:t xml:space="preserve">Author </w:t>
-      </w:r>
-      <w:r>
-        <w:t>Content Loading</w:t>
-      </w:r>
-    </w:p>
-    <w:p/>
-    <w:p>
-      <w:r>
-        <w:t xml:space="preserve">We were able to complete the initial bulk load of 49,705,977 records in approximately 4 hours and 30 minutes. We observed less than 50% CPU utilization during the initial load and update runs. As we ramped up </w:t>
-      </w:r>
-      <w:proofErr w:type="spellStart"/>
-      <w:r>
-        <w:t>DynamoDB</w:t>
-      </w:r>
-      <w:proofErr w:type="spellEnd"/>
-      <w:r>
-        <w:t xml:space="preserve"> R/W</w:t>
-      </w:r>
-      <w:r>
-        <w:t xml:space="preserve"> capacities, load performance increased linearly, implying we are not CPU bound on the machine.</w:t>
-      </w:r>
-    </w:p>
-    <w:p/>
-    <w:p>
-      <w:r>
-        <w:t xml:space="preserve">While loading, </w:t>
-      </w:r>
-      <w:proofErr w:type="spellStart"/>
-      <w:r>
-        <w:t>Solr</w:t>
-      </w:r>
-      <w:proofErr w:type="spellEnd"/>
-      <w:r>
-        <w:t xml:space="preserve"> was configured to use a maximum of 8 indexing threads as well as a modified </w:t>
-      </w:r>
-      <w:proofErr w:type="spellStart"/>
-      <w:r>
-        <w:t>ramBuffer</w:t>
-      </w:r>
-      <w:proofErr w:type="spellEnd"/>
-      <w:r>
-        <w:t xml:space="preserve"> from the default. Specifically, the </w:t>
-      </w:r>
-      <w:proofErr w:type="spellStart"/>
-      <w:r>
-        <w:t>ramBufferSize</w:t>
-      </w:r>
-      <w:proofErr w:type="spellEnd"/>
-      <w:r>
-        <w:t xml:space="preserve"> was set at 2048MB with a </w:t>
-      </w:r>
-      <w:proofErr w:type="spellStart"/>
-      <w:r>
-        <w:t>maxBufferedDocs</w:t>
-      </w:r>
-      <w:proofErr w:type="spellEnd"/>
-      <w:r>
-        <w:t xml:space="preserve"> of 100,000. These settings control how much processing </w:t>
-      </w:r>
-      <w:proofErr w:type="spellStart"/>
-      <w:r>
-        <w:t>Solr</w:t>
-      </w:r>
-      <w:proofErr w:type="spellEnd"/>
-      <w:r>
-        <w:t xml:space="preserve"> will do in memory before committing to disk in the transaction log and represents the amount of work that can be lost if a machine goes down. Finally, the </w:t>
-      </w:r>
-      <w:proofErr w:type="spellStart"/>
-      <w:r>
-        <w:t>autoCommit</w:t>
-      </w:r>
-      <w:proofErr w:type="spellEnd"/>
-      <w:r>
-        <w:t xml:space="preserve"> </w:t>
-      </w:r>
-      <w:proofErr w:type="spellStart"/>
-      <w:r>
-        <w:t>maxTime</w:t>
-      </w:r>
-      <w:proofErr w:type="spellEnd"/>
-      <w:r>
-        <w:t xml:space="preserve"> was set to a max time of 10 minutes. This controls how frequently transaction log records are merged into the </w:t>
-      </w:r>
-      <w:proofErr w:type="spellStart"/>
-      <w:r>
-        <w:t>Solr</w:t>
-      </w:r>
-      <w:proofErr w:type="spellEnd"/>
-      <w:r>
-        <w:t xml:space="preserve"> index segments. Reducing the log size reduces the recovery time needed to replay the log entries against the </w:t>
-      </w:r>
-      <w:proofErr w:type="spellStart"/>
-      <w:r>
-        <w:t>checkpointed</w:t>
-      </w:r>
-      <w:proofErr w:type="spellEnd"/>
-      <w:r>
-        <w:t xml:space="preserve"> index should a machine go down.  Finally, at the end of indexing, we optimize the index to reduce the size and increase the search performance characteristics. We do this as we anticipate flipping indexes at which point the newly optimized index will become read only and only used for query resolution.</w:t>
+        <w:t>machine go down.  Finally, at the end of indexing, we optimize the index to reduce the size and increase the search performance characteristics. We do this as we anticipate flipping indexes at which point the newly optimized index will become read only and only used for query resolution.</w:t>
       </w:r>
     </w:p>
     <w:p/>
@@ -6995,7 +7055,6 @@
           </w:tcPr>
           <w:p>
             <w:r>
-              <w:lastRenderedPageBreak/>
               <w:t>Dynamo DB Read/Write rate</w:t>
             </w:r>
           </w:p>
@@ -7486,6 +7545,7 @@
           </w:tcPr>
           <w:p>
             <w:r>
+              <w:lastRenderedPageBreak/>
               <w:t>Optimize time</w:t>
             </w:r>
           </w:p>
@@ -8021,6 +8081,7 @@
         <w:t>for both indexes can be identified).</w:t>
       </w:r>
     </w:p>
+    <w:p/>
     <w:p>
       <w:pPr>
         <w:rPr>
@@ -8200,7 +8261,10 @@
               <w:jc w:val="right"/>
             </w:pPr>
             <w:r>
-              <w:t>62,997</w:t>
+              <w:t>62,9</w:t>
+            </w:r>
+            <w:r>
+              <w:t>97</w:t>
             </w:r>
           </w:p>
         </w:tc>
@@ -8749,7 +8813,14 @@
                 <w:rFonts w:ascii="Verdana" w:hAnsi="Verdana"/>
                 <w:sz w:val="20"/>
               </w:rPr>
-              <w:t>22</w:t>
+              <w:t>2</w:t>
+            </w:r>
+            <w:r>
+              <w:rPr>
+                <w:rFonts w:ascii="Verdana" w:hAnsi="Verdana"/>
+                <w:sz w:val="20"/>
+              </w:rPr>
+              <w:t>3</w:t>
             </w:r>
             <w:r>
               <w:rPr>
@@ -9351,7 +9422,7 @@
                 <w:rFonts w:ascii="Verdana" w:hAnsi="Verdana"/>
                 <w:sz w:val="20"/>
               </w:rPr>
-              <w:t>19</w:t>
+              <w:t>73</w:t>
             </w:r>
             <w:r>
               <w:rPr>
@@ -9394,7 +9465,21 @@
                 <w:rFonts w:ascii="Verdana" w:hAnsi="Verdana"/>
                 <w:sz w:val="20"/>
               </w:rPr>
-              <w:t xml:space="preserve"> 100 </w:t>
+              <w:t xml:space="preserve"> 1</w:t>
+            </w:r>
+            <w:r>
+              <w:rPr>
+                <w:rFonts w:ascii="Verdana" w:hAnsi="Verdana"/>
+                <w:sz w:val="20"/>
+              </w:rPr>
+              <w:t>72</w:t>
+            </w:r>
+            <w:r>
+              <w:rPr>
+                <w:rFonts w:ascii="Verdana" w:hAnsi="Verdana"/>
+                <w:sz w:val="20"/>
+              </w:rPr>
+              <w:t xml:space="preserve"> </w:t>
             </w:r>
             <w:proofErr w:type="spellStart"/>
             <w:r>
@@ -9760,7 +9845,21 @@
                 <w:rFonts w:ascii="Verdana" w:hAnsi="Verdana"/>
                 <w:sz w:val="20"/>
               </w:rPr>
-              <w:t xml:space="preserve">  25 </w:t>
+              <w:t xml:space="preserve">  2</w:t>
+            </w:r>
+            <w:r>
+              <w:rPr>
+                <w:rFonts w:ascii="Verdana" w:hAnsi="Verdana"/>
+                <w:sz w:val="20"/>
+              </w:rPr>
+              <w:t>2</w:t>
+            </w:r>
+            <w:r>
+              <w:rPr>
+                <w:rFonts w:ascii="Verdana" w:hAnsi="Verdana"/>
+                <w:sz w:val="20"/>
+              </w:rPr>
+              <w:t xml:space="preserve"> </w:t>
             </w:r>
             <w:proofErr w:type="spellStart"/>
             <w:r>
@@ -9839,7 +9938,14 @@
                 <w:rFonts w:ascii="Verdana" w:hAnsi="Verdana"/>
                 <w:sz w:val="20"/>
               </w:rPr>
-              <w:t xml:space="preserve"> 98</w:t>
+              <w:t xml:space="preserve"> </w:t>
+            </w:r>
+            <w:r>
+              <w:rPr>
+                <w:rFonts w:ascii="Verdana" w:hAnsi="Verdana"/>
+                <w:sz w:val="20"/>
+              </w:rPr>
+              <w:t>35</w:t>
             </w:r>
             <w:r>
               <w:rPr>
@@ -9897,6 +10003,25 @@
         </w:tc>
       </w:tr>
     </w:tbl>
+    <w:p>
+      <w:pPr>
+        <w:ind w:left="576"/>
+        <w:rPr>
+          <w:rFonts w:ascii="Verdana" w:hAnsi="Verdana"/>
+          <w:b/>
+          <w:sz w:val="20"/>
+        </w:rPr>
+      </w:pPr>
+    </w:p>
+    <w:p>
+      <w:pPr>
+        <w:ind w:left="576"/>
+        <w:rPr>
+          <w:rFonts w:ascii="Verdana" w:hAnsi="Verdana"/>
+          <w:sz w:val="20"/>
+        </w:rPr>
+      </w:pPr>
+    </w:p>
     <w:p>
       <w:pPr>
         <w:pStyle w:val="Caption"/>
@@ -9911,19 +10036,19 @@
           <w:rPr>
             <w:noProof/>
           </w:rPr>
-          <w:t>1</w:t>
+          <w:t>2</w:t>
         </w:r>
       </w:fldSimple>
       <w:r>
-        <w:t xml:space="preserve"> Author Full Query Mix – </w:t>
+        <w:t>:  Author Full Query Mix – 1 hour snapshot  (4/14/</w:t>
       </w:r>
       <w:proofErr w:type="gramStart"/>
       <w:r>
-        <w:t>1 hour</w:t>
+        <w:t>14  10:50</w:t>
       </w:r>
       <w:proofErr w:type="gramEnd"/>
       <w:r>
-        <w:t xml:space="preserve"> snapshot</w:t>
+        <w:t xml:space="preserve"> EDT 11:50 EDT)</w:t>
       </w:r>
     </w:p>
     <w:p>
@@ -9931,22 +10056,20 @@
         <w:ind w:left="576"/>
         <w:rPr>
           <w:rFonts w:ascii="Verdana" w:hAnsi="Verdana"/>
-          <w:b/>
-          <w:sz w:val="20"/>
-        </w:rPr>
-      </w:pPr>
-      <w:r>
-        <w:rPr>
-          <w:rFonts w:ascii="Verdana" w:hAnsi="Verdana"/>
-          <w:b/>
+          <w:sz w:val="20"/>
+        </w:rPr>
+      </w:pPr>
+      <w:r>
+        <w:rPr>
+          <w:rFonts w:ascii="Verdana" w:hAnsi="Verdana"/>
           <w:noProof/>
           <w:sz w:val="20"/>
         </w:rPr>
         <w:drawing>
-          <wp:inline distT="0" distB="0" distL="0" distR="0" wp14:anchorId="119F502B" wp14:editId="6BF0E588">
-            <wp:extent cx="5486400" cy="4097655"/>
-            <wp:effectExtent l="0" t="0" r="0" b="0"/>
-            <wp:docPr id="7" name="Picture 7"/>
+          <wp:inline distT="0" distB="0" distL="0" distR="0" wp14:anchorId="293A5A48" wp14:editId="450593EE">
+            <wp:extent cx="5486400" cy="4688840"/>
+            <wp:effectExtent l="0" t="0" r="0" b="10160"/>
+            <wp:docPr id="3" name="Picture 3"/>
             <wp:cNvGraphicFramePr>
               <a:graphicFrameLocks xmlns:a="http://schemas.openxmlformats.org/drawingml/2006/main" noChangeAspect="1"/>
             </wp:cNvGraphicFramePr>
@@ -9954,7 +10077,7 @@
               <a:graphicData uri="http://schemas.openxmlformats.org/drawingml/2006/picture">
                 <pic:pic xmlns:pic="http://schemas.openxmlformats.org/drawingml/2006/picture">
                   <pic:nvPicPr>
-                    <pic:cNvPr id="0" name="AuthorScreenshot1.png"/>
+                    <pic:cNvPr id="0" name="Solr-Kibana-Auth1.png"/>
                     <pic:cNvPicPr/>
                   </pic:nvPicPr>
                   <pic:blipFill>
@@ -9972,7 +10095,7 @@
                   <pic:spPr>
                     <a:xfrm>
                       <a:off x="0" y="0"/>
-                      <a:ext cx="5486400" cy="4097655"/>
+                      <a:ext cx="5486400" cy="4688840"/>
                     </a:xfrm>
                     <a:prstGeom prst="rect">
                       <a:avLst/>
@@ -9999,11 +10122,12 @@
           <w:noProof/>
           <w:sz w:val="20"/>
         </w:rPr>
+        <w:lastRenderedPageBreak/>
         <w:drawing>
-          <wp:inline distT="0" distB="0" distL="0" distR="0" wp14:anchorId="4C2A811D" wp14:editId="10B9DA17">
-            <wp:extent cx="5486400" cy="3543300"/>
-            <wp:effectExtent l="0" t="0" r="0" b="12700"/>
-            <wp:docPr id="8" name="Picture 8"/>
+          <wp:inline distT="0" distB="0" distL="0" distR="0" wp14:anchorId="0C79D4A0" wp14:editId="4290D98C">
+            <wp:extent cx="5486400" cy="4688840"/>
+            <wp:effectExtent l="0" t="0" r="0" b="10160"/>
+            <wp:docPr id="5" name="Picture 5"/>
             <wp:cNvGraphicFramePr>
               <a:graphicFrameLocks xmlns:a="http://schemas.openxmlformats.org/drawingml/2006/main" noChangeAspect="1"/>
             </wp:cNvGraphicFramePr>
@@ -10011,7 +10135,7 @@
               <a:graphicData uri="http://schemas.openxmlformats.org/drawingml/2006/picture">
                 <pic:pic xmlns:pic="http://schemas.openxmlformats.org/drawingml/2006/picture">
                   <pic:nvPicPr>
-                    <pic:cNvPr id="0" name="AuthorScreenshot2.png"/>
+                    <pic:cNvPr id="0" name="Solr-Kibana-Auth2.png"/>
                     <pic:cNvPicPr/>
                   </pic:nvPicPr>
                   <pic:blipFill>
@@ -10029,7 +10153,7 @@
                   <pic:spPr>
                     <a:xfrm>
                       <a:off x="0" y="0"/>
-                      <a:ext cx="5486400" cy="3543300"/>
+                      <a:ext cx="5486400" cy="4688840"/>
                     </a:xfrm>
                     <a:prstGeom prst="rect">
                       <a:avLst/>
@@ -10044,107 +10168,120 @@
     </w:p>
     <w:p>
       <w:pPr>
+        <w:ind w:left="576"/>
+        <w:rPr>
+          <w:rFonts w:ascii="Verdana" w:hAnsi="Verdana"/>
+          <w:sz w:val="20"/>
+        </w:rPr>
+      </w:pPr>
+    </w:p>
+    <w:p>
+      <w:pPr>
         <w:pStyle w:val="Heading2"/>
       </w:pPr>
       <w:r>
+        <w:t>Core Testing Results</w:t>
+      </w:r>
+    </w:p>
+    <w:p/>
+    <w:p>
+      <w:pPr>
+        <w:ind w:left="576"/>
+        <w:rPr>
+          <w:rFonts w:ascii="Verdana" w:hAnsi="Verdana"/>
+          <w:b/>
+          <w:sz w:val="20"/>
+        </w:rPr>
+      </w:pPr>
+    </w:p>
+    <w:p>
+      <w:pPr>
+        <w:pStyle w:val="Heading3"/>
+      </w:pPr>
+      <w:r>
+        <w:t>Core Content Loading</w:t>
+      </w:r>
+    </w:p>
+    <w:p/>
+    <w:p>
+      <w:r>
+        <w:t xml:space="preserve">We were able to complete the initial bulk load of 50,773,230 records in approximately 17 hours and 26 minutes (including final optimization). We observed far less than 50% CPU utilization during the initial load and update runs (actual CPU usage during the update runs was 2% for the cluster).  One will note that we were not running as many indexers as we had for the author records. As we ramped up </w:t>
+      </w:r>
+      <w:proofErr w:type="spellStart"/>
+      <w:r>
+        <w:t>DynamoDB</w:t>
+      </w:r>
+      <w:proofErr w:type="spellEnd"/>
+      <w:r>
+        <w:t xml:space="preserve"> </w:t>
+      </w:r>
+      <w:r>
+        <w:t xml:space="preserve">R/W </w:t>
+      </w:r>
+      <w:r>
+        <w:t>capacities, load performance increased linearly, implying we are not CPU bound on the machine and could significantly decrease the load times.</w:t>
+      </w:r>
+    </w:p>
+    <w:p/>
+    <w:p>
+      <w:r>
+        <w:t xml:space="preserve">While loading, </w:t>
+      </w:r>
+      <w:proofErr w:type="spellStart"/>
+      <w:r>
+        <w:t>Solr</w:t>
+      </w:r>
+      <w:proofErr w:type="spellEnd"/>
+      <w:r>
+        <w:t xml:space="preserve"> was configured to use a maximum of 16 indexing threads as well as a modified </w:t>
+      </w:r>
+      <w:proofErr w:type="spellStart"/>
+      <w:r>
+        <w:t>ramBuffer</w:t>
+      </w:r>
+      <w:proofErr w:type="spellEnd"/>
+      <w:r>
+        <w:t xml:space="preserve"> from the default. Specifically, the </w:t>
+      </w:r>
+      <w:proofErr w:type="spellStart"/>
+      <w:r>
+        <w:t>ramBufferSize</w:t>
+      </w:r>
+      <w:proofErr w:type="spellEnd"/>
+      <w:r>
+        <w:t xml:space="preserve"> was set at </w:t>
+      </w:r>
+      <w:r>
+        <w:t>4096</w:t>
+      </w:r>
+      <w:r>
+        <w:t xml:space="preserve">MB with a </w:t>
+      </w:r>
+      <w:proofErr w:type="spellStart"/>
+      <w:r>
+        <w:t>maxBufferedDocs</w:t>
+      </w:r>
+      <w:proofErr w:type="spellEnd"/>
+      <w:r>
+        <w:t xml:space="preserve"> of </w:t>
+      </w:r>
+      <w:r>
+        <w:t>250</w:t>
+      </w:r>
+      <w:r>
+        <w:t xml:space="preserve">,000. These settings control how much processing </w:t>
+      </w:r>
+      <w:proofErr w:type="spellStart"/>
+      <w:r>
+        <w:t>Solr</w:t>
+      </w:r>
+      <w:proofErr w:type="spellEnd"/>
+      <w:r>
+        <w:t xml:space="preserve"> </w:t>
+      </w:r>
+      <w:r>
         <w:lastRenderedPageBreak/>
-        <w:t>Core Testing Results</w:t>
-      </w:r>
-    </w:p>
-    <w:p>
-      <w:pPr>
-        <w:ind w:left="576"/>
-        <w:rPr>
-          <w:rFonts w:ascii="Verdana" w:hAnsi="Verdana"/>
-          <w:b/>
-          <w:sz w:val="20"/>
-        </w:rPr>
-      </w:pPr>
-    </w:p>
-    <w:p>
-      <w:pPr>
-        <w:pStyle w:val="Heading3"/>
-      </w:pPr>
-      <w:r>
-        <w:t>Core Content Loading</w:t>
-      </w:r>
-    </w:p>
-    <w:p/>
-    <w:p>
-      <w:r>
-        <w:t xml:space="preserve">We were able to complete the initial bulk load of 50,773,230 records in approximately 17 hours and 26 minutes (including final optimization). We observed far less than 50% CPU utilization during the initial load and update runs (actual CPU usage during the update runs was 2% for the cluster).  One will note that we were not running as many indexers as we had for the author records. As we ramped up </w:t>
-      </w:r>
-      <w:proofErr w:type="spellStart"/>
-      <w:r>
-        <w:t>DynamoDB</w:t>
-      </w:r>
-      <w:proofErr w:type="spellEnd"/>
-      <w:r>
-        <w:t xml:space="preserve"> </w:t>
-      </w:r>
-      <w:r>
-        <w:t xml:space="preserve">R/W </w:t>
-      </w:r>
-      <w:r>
-        <w:t>capacities, load performance increased linearly, implying we are not CPU bound on the machine and could significantly decrease the load times.</w:t>
-      </w:r>
-    </w:p>
-    <w:p/>
-    <w:p>
-      <w:r>
-        <w:t xml:space="preserve">While loading, </w:t>
-      </w:r>
-      <w:proofErr w:type="spellStart"/>
-      <w:r>
-        <w:t>Solr</w:t>
-      </w:r>
-      <w:proofErr w:type="spellEnd"/>
-      <w:r>
-        <w:t xml:space="preserve"> was configured to use a maximum of 16 indexing threads as well as a modified </w:t>
-      </w:r>
-      <w:proofErr w:type="spellStart"/>
-      <w:r>
-        <w:t>ramBuffer</w:t>
-      </w:r>
-      <w:proofErr w:type="spellEnd"/>
-      <w:r>
-        <w:t xml:space="preserve"> from the default. Specifically, the </w:t>
-      </w:r>
-      <w:proofErr w:type="spellStart"/>
-      <w:r>
-        <w:t>ramBufferSize</w:t>
-      </w:r>
-      <w:proofErr w:type="spellEnd"/>
-      <w:r>
-        <w:t xml:space="preserve"> was set at </w:t>
-      </w:r>
-      <w:r>
-        <w:t>4096</w:t>
-      </w:r>
-      <w:r>
-        <w:t xml:space="preserve">MB with a </w:t>
-      </w:r>
-      <w:proofErr w:type="spellStart"/>
-      <w:r>
-        <w:t>maxBufferedDocs</w:t>
-      </w:r>
-      <w:proofErr w:type="spellEnd"/>
-      <w:r>
-        <w:t xml:space="preserve"> of </w:t>
-      </w:r>
-      <w:r>
-        <w:t>250</w:t>
-      </w:r>
-      <w:r>
-        <w:t xml:space="preserve">,000. These settings control how much processing </w:t>
-      </w:r>
-      <w:proofErr w:type="spellStart"/>
-      <w:r>
-        <w:t>Solr</w:t>
-      </w:r>
-      <w:proofErr w:type="spellEnd"/>
-      <w:r>
-        <w:t xml:space="preserve"> will do in memory before committing to disk in the transaction log and represents the amount of work that can be lost if a machine goes down. Finally, the </w:t>
+        <w:t xml:space="preserve">will do in memory before committing to disk in the transaction log and represents the amount of work that can be lost if a machine goes down. Finally, the </w:t>
       </w:r>
       <w:proofErr w:type="spellStart"/>
       <w:r>
@@ -10468,7 +10605,6 @@
         </w:numPr>
       </w:pPr>
       <w:r>
-        <w:lastRenderedPageBreak/>
         <w:t>15K errors</w:t>
       </w:r>
       <w:r>
@@ -10732,6 +10868,7 @@
           </w:tcPr>
           <w:p>
             <w:r>
+              <w:lastRenderedPageBreak/>
               <w:t>Processing Time</w:t>
             </w:r>
           </w:p>
@@ -11452,7 +11589,6 @@
           </w:tcPr>
           <w:p>
             <w:r>
-              <w:lastRenderedPageBreak/>
               <w:t>Optimize time</w:t>
             </w:r>
           </w:p>
@@ -11586,6 +11722,7 @@
     <w:p/>
     <w:p>
       <w:r>
+        <w:lastRenderedPageBreak/>
         <w:t xml:space="preserve">The </w:t>
       </w:r>
       <w:proofErr w:type="spellStart"/>
@@ -12550,7 +12687,6 @@
                 <w:b/>
                 <w:sz w:val="20"/>
               </w:rPr>
-              <w:lastRenderedPageBreak/>
               <w:t>Query Type</w:t>
             </w:r>
           </w:p>
@@ -12955,14 +13091,7 @@
                 <w:rFonts w:ascii="Verdana" w:hAnsi="Verdana"/>
                 <w:sz w:val="20"/>
               </w:rPr>
-              <w:t xml:space="preserve">  </w:t>
-            </w:r>
-            <w:r>
-              <w:rPr>
-                <w:rFonts w:ascii="Verdana" w:hAnsi="Verdana"/>
-                <w:sz w:val="20"/>
-              </w:rPr>
-              <w:t>46</w:t>
+              <w:t>117</w:t>
             </w:r>
             <w:r>
               <w:rPr>
@@ -13005,7 +13134,7 @@
                 <w:rFonts w:ascii="Verdana" w:hAnsi="Verdana"/>
                 <w:sz w:val="20"/>
               </w:rPr>
-              <w:t>26</w:t>
+              <w:t>88</w:t>
             </w:r>
             <w:r>
               <w:rPr>
@@ -13048,7 +13177,7 @@
                 <w:rFonts w:ascii="Verdana" w:hAnsi="Verdana"/>
                 <w:sz w:val="20"/>
               </w:rPr>
-              <w:t>121</w:t>
+              <w:t>326</w:t>
             </w:r>
             <w:r>
               <w:rPr>
@@ -13407,7 +13536,7 @@
                 <w:rFonts w:ascii="Verdana" w:hAnsi="Verdana"/>
                 <w:sz w:val="20"/>
               </w:rPr>
-              <w:t>48</w:t>
+              <w:t>38</w:t>
             </w:r>
             <w:r>
               <w:rPr>
@@ -13450,7 +13579,7 @@
                 <w:rFonts w:ascii="Verdana" w:hAnsi="Verdana"/>
                 <w:sz w:val="20"/>
               </w:rPr>
-              <w:t>26</w:t>
+              <w:t>25</w:t>
             </w:r>
             <w:r>
               <w:rPr>
@@ -13493,7 +13622,23 @@
                 <w:rFonts w:ascii="Verdana" w:hAnsi="Verdana"/>
                 <w:sz w:val="20"/>
               </w:rPr>
-              <w:t xml:space="preserve"> 141</w:t>
+              <w:t xml:space="preserve"> </w:t>
+            </w:r>
+            <w:r>
+              <w:rPr>
+                <w:rFonts w:ascii="Verdana" w:hAnsi="Verdana"/>
+                <w:sz w:val="20"/>
+              </w:rPr>
+              <w:t xml:space="preserve">  </w:t>
+            </w:r>
+            <w:bookmarkStart w:id="3" w:name="_GoBack"/>
+            <w:bookmarkEnd w:id="3"/>
+            <w:r>
+              <w:rPr>
+                <w:rFonts w:ascii="Verdana" w:hAnsi="Verdana"/>
+                <w:sz w:val="20"/>
+              </w:rPr>
+              <w:t>81</w:t>
             </w:r>
             <w:r>
               <w:rPr>
@@ -13597,6 +13742,7 @@
         <w:keepNext/>
       </w:pPr>
       <w:r>
+        <w:lastRenderedPageBreak/>
         <w:t xml:space="preserve">Figure </w:t>
       </w:r>
       <w:fldSimple w:instr=" SEQ Figure \* ARABIC ">
@@ -13604,7 +13750,7 @@
           <w:rPr>
             <w:noProof/>
           </w:rPr>
-          <w:t>2</w:t>
+          <w:t>3</w:t>
         </w:r>
       </w:fldSimple>
       <w:proofErr w:type="gramStart"/>
@@ -13614,6 +13760,9 @@
       <w:proofErr w:type="gramEnd"/>
       <w:r>
         <w:t xml:space="preserve"> Full Query Mix – 1 hour snapshot</w:t>
+      </w:r>
+      <w:r>
+        <w:t xml:space="preserve">  (4/15/14 12:00 EDT – 13:00 EDT)</w:t>
       </w:r>
     </w:p>
     <w:p>
@@ -14262,8 +14411,6 @@
         </w:rPr>
         <w:t xml:space="preserve"> needed, custom development would be required.  However, there could be a significant performance penalty.</w:t>
       </w:r>
-      <w:bookmarkStart w:id="3" w:name="_GoBack"/>
-      <w:bookmarkEnd w:id="3"/>
     </w:p>
     <w:p>
       <w:pPr>
@@ -14318,23 +14465,7 @@
           <w:rFonts w:ascii="Verdana" w:hAnsi="Verdana"/>
           <w:sz w:val="20"/>
         </w:rPr>
-        <w:t xml:space="preserve">Currently FAST only allows a wildcard to expand to the first 2000 terms (presumably to prevent performance </w:t>
-      </w:r>
-      <w:proofErr w:type="gramStart"/>
-      <w:r>
-        <w:rPr>
-          <w:rFonts w:ascii="Verdana" w:hAnsi="Verdana"/>
-          <w:sz w:val="20"/>
-        </w:rPr>
-        <w:t>problems</w:t>
-      </w:r>
-      <w:proofErr w:type="gramEnd"/>
-      <w:r>
-        <w:rPr>
-          <w:rFonts w:ascii="Verdana" w:hAnsi="Verdana"/>
-          <w:sz w:val="20"/>
-        </w:rPr>
-        <w:t xml:space="preserve">).  If this </w:t>
+        <w:t xml:space="preserve">Currently FAST only allows a wildcard to expand to the first 2000 terms (presumably to prevent performance problems).  If this </w:t>
       </w:r>
       <w:proofErr w:type="gramStart"/>
       <w:r>
@@ -22106,7 +22237,7 @@
           <w:rPr>
             <w:noProof/>
           </w:rPr>
-          <w:t>3</w:t>
+          <w:t>4</w:t>
         </w:r>
       </w:fldSimple>
       <w:r>
@@ -25071,7 +25202,7 @@
       <w:rPr>
         <w:noProof/>
       </w:rPr>
-      <w:t>21</w:t>
+      <w:t>20</w:t>
     </w:r>
     <w:r>
       <w:fldChar w:fldCharType="end"/>
@@ -25084,7 +25215,7 @@
         <w:rPr>
           <w:noProof/>
         </w:rPr>
-        <w:t>28</w:t>
+        <w:t>30</w:t>
       </w:r>
     </w:fldSimple>
   </w:p>

</xml_diff>

<commit_message>
Cleaned up test driver.
Prevent node app from crashing (and restarting)
</commit_message>
<xml_diff>
--- a/Documentation/SolrPOCResults-DRAFT.docx
+++ b/Documentation/SolrPOCResults-DRAFT.docx
@@ -4380,14 +4380,27 @@
       <w:r>
         <w:t xml:space="preserve">Table </w:t>
       </w:r>
-      <w:fldSimple w:instr=" SEQ Table \* ARABIC ">
-        <w:r>
-          <w:rPr>
-            <w:noProof/>
-          </w:rPr>
-          <w:t>4</w:t>
-        </w:r>
-      </w:fldSimple>
+      <w:r>
+        <w:fldChar w:fldCharType="begin"/>
+      </w:r>
+      <w:r>
+        <w:instrText xml:space="preserve"> SEQ Table \* ARABIC </w:instrText>
+      </w:r>
+      <w:r>
+        <w:fldChar w:fldCharType="separate"/>
+      </w:r>
+      <w:r>
+        <w:rPr>
+          <w:noProof/>
+        </w:rPr>
+        <w:t>4</w:t>
+      </w:r>
+      <w:r>
+        <w:rPr>
+          <w:noProof/>
+        </w:rPr>
+        <w:fldChar w:fldCharType="end"/>
+      </w:r>
       <w:r>
         <w:t xml:space="preserve">: Query Mix for </w:t>
       </w:r>
@@ -4569,14 +4582,27 @@
       <w:r>
         <w:t xml:space="preserve">Table </w:t>
       </w:r>
-      <w:fldSimple w:instr=" SEQ Table \* ARABIC ">
-        <w:r>
-          <w:rPr>
-            <w:noProof/>
-          </w:rPr>
-          <w:t>5</w:t>
-        </w:r>
-      </w:fldSimple>
+      <w:r>
+        <w:fldChar w:fldCharType="begin"/>
+      </w:r>
+      <w:r>
+        <w:instrText xml:space="preserve"> SEQ Table \* ARABIC </w:instrText>
+      </w:r>
+      <w:r>
+        <w:fldChar w:fldCharType="separate"/>
+      </w:r>
+      <w:r>
+        <w:rPr>
+          <w:noProof/>
+        </w:rPr>
+        <w:t>5</w:t>
+      </w:r>
+      <w:r>
+        <w:rPr>
+          <w:noProof/>
+        </w:rPr>
+        <w:fldChar w:fldCharType="end"/>
+      </w:r>
       <w:r>
         <w:t xml:space="preserve">: </w:t>
       </w:r>
@@ -6389,14 +6415,27 @@
         <w:lastRenderedPageBreak/>
         <w:t xml:space="preserve">Figure </w:t>
       </w:r>
-      <w:fldSimple w:instr=" SEQ Figure \* ARABIC ">
-        <w:r>
-          <w:rPr>
-            <w:noProof/>
-          </w:rPr>
-          <w:t>1</w:t>
-        </w:r>
-      </w:fldSimple>
+      <w:r>
+        <w:fldChar w:fldCharType="begin"/>
+      </w:r>
+      <w:r>
+        <w:instrText xml:space="preserve"> SEQ Figure \* ARABIC </w:instrText>
+      </w:r>
+      <w:r>
+        <w:fldChar w:fldCharType="separate"/>
+      </w:r>
+      <w:r>
+        <w:rPr>
+          <w:noProof/>
+        </w:rPr>
+        <w:t>1</w:t>
+      </w:r>
+      <w:r>
+        <w:rPr>
+          <w:noProof/>
+        </w:rPr>
+        <w:fldChar w:fldCharType="end"/>
+      </w:r>
       <w:r>
         <w:t>: Affiliation Full Query Mix -1 Hour Snapshot</w:t>
       </w:r>
@@ -8176,14 +8215,27 @@
       <w:r>
         <w:t xml:space="preserve">Table </w:t>
       </w:r>
-      <w:fldSimple w:instr=" SEQ Table \* ARABIC ">
-        <w:r>
-          <w:rPr>
-            <w:noProof/>
-          </w:rPr>
-          <w:t>9</w:t>
-        </w:r>
-      </w:fldSimple>
+      <w:r>
+        <w:fldChar w:fldCharType="begin"/>
+      </w:r>
+      <w:r>
+        <w:instrText xml:space="preserve"> SEQ Table \* ARABIC </w:instrText>
+      </w:r>
+      <w:r>
+        <w:fldChar w:fldCharType="separate"/>
+      </w:r>
+      <w:r>
+        <w:rPr>
+          <w:noProof/>
+        </w:rPr>
+        <w:t>9</w:t>
+      </w:r>
+      <w:r>
+        <w:rPr>
+          <w:noProof/>
+        </w:rPr>
+        <w:fldChar w:fldCharType="end"/>
+      </w:r>
       <w:r>
         <w:t xml:space="preserve">: Query Mix for </w:t>
       </w:r>
@@ -8371,14 +8423,27 @@
       <w:r>
         <w:t xml:space="preserve">Table </w:t>
       </w:r>
-      <w:fldSimple w:instr=" SEQ Table \* ARABIC ">
-        <w:r>
-          <w:rPr>
-            <w:noProof/>
-          </w:rPr>
-          <w:t>10</w:t>
-        </w:r>
-      </w:fldSimple>
+      <w:r>
+        <w:fldChar w:fldCharType="begin"/>
+      </w:r>
+      <w:r>
+        <w:instrText xml:space="preserve"> SEQ Table \* ARABIC </w:instrText>
+      </w:r>
+      <w:r>
+        <w:fldChar w:fldCharType="separate"/>
+      </w:r>
+      <w:r>
+        <w:rPr>
+          <w:noProof/>
+        </w:rPr>
+        <w:t>10</w:t>
+      </w:r>
+      <w:r>
+        <w:rPr>
+          <w:noProof/>
+        </w:rPr>
+        <w:fldChar w:fldCharType="end"/>
+      </w:r>
       <w:r>
         <w:t xml:space="preserve">: </w:t>
       </w:r>
@@ -10105,14 +10170,27 @@
         <w:lastRenderedPageBreak/>
         <w:t xml:space="preserve">Figure </w:t>
       </w:r>
-      <w:fldSimple w:instr=" SEQ Figure \* ARABIC ">
-        <w:r>
-          <w:rPr>
-            <w:noProof/>
-          </w:rPr>
-          <w:t>2</w:t>
-        </w:r>
-      </w:fldSimple>
+      <w:r>
+        <w:fldChar w:fldCharType="begin"/>
+      </w:r>
+      <w:r>
+        <w:instrText xml:space="preserve"> SEQ Figure \* ARABIC </w:instrText>
+      </w:r>
+      <w:r>
+        <w:fldChar w:fldCharType="separate"/>
+      </w:r>
+      <w:r>
+        <w:rPr>
+          <w:noProof/>
+        </w:rPr>
+        <w:t>2</w:t>
+      </w:r>
+      <w:r>
+        <w:rPr>
+          <w:noProof/>
+        </w:rPr>
+        <w:fldChar w:fldCharType="end"/>
+      </w:r>
       <w:r>
         <w:t>:  Author Full Query Mix – 1 hour snapshot  (4/14/</w:t>
       </w:r>
@@ -12041,14 +12119,27 @@
       <w:r>
         <w:t xml:space="preserve">Table </w:t>
       </w:r>
-      <w:fldSimple w:instr=" SEQ Table \* ARABIC ">
-        <w:r>
-          <w:rPr>
-            <w:noProof/>
-          </w:rPr>
-          <w:t>14</w:t>
-        </w:r>
-      </w:fldSimple>
+      <w:r>
+        <w:fldChar w:fldCharType="begin"/>
+      </w:r>
+      <w:r>
+        <w:instrText xml:space="preserve"> SEQ Table \* ARABIC </w:instrText>
+      </w:r>
+      <w:r>
+        <w:fldChar w:fldCharType="separate"/>
+      </w:r>
+      <w:r>
+        <w:rPr>
+          <w:noProof/>
+        </w:rPr>
+        <w:t>14</w:t>
+      </w:r>
+      <w:r>
+        <w:rPr>
+          <w:noProof/>
+        </w:rPr>
+        <w:fldChar w:fldCharType="end"/>
+      </w:r>
       <w:r>
         <w:t xml:space="preserve">: Query Mix for </w:t>
       </w:r>
@@ -12236,14 +12327,27 @@
       <w:r>
         <w:t xml:space="preserve">Table </w:t>
       </w:r>
-      <w:fldSimple w:instr=" SEQ Table \* ARABIC ">
-        <w:r>
-          <w:rPr>
-            <w:noProof/>
-          </w:rPr>
-          <w:t>15</w:t>
-        </w:r>
-      </w:fldSimple>
+      <w:r>
+        <w:fldChar w:fldCharType="begin"/>
+      </w:r>
+      <w:r>
+        <w:instrText xml:space="preserve"> SEQ Table \* ARABIC </w:instrText>
+      </w:r>
+      <w:r>
+        <w:fldChar w:fldCharType="separate"/>
+      </w:r>
+      <w:r>
+        <w:rPr>
+          <w:noProof/>
+        </w:rPr>
+        <w:t>15</w:t>
+      </w:r>
+      <w:r>
+        <w:rPr>
+          <w:noProof/>
+        </w:rPr>
+        <w:fldChar w:fldCharType="end"/>
+      </w:r>
       <w:r>
         <w:t xml:space="preserve">: Full query mix 1 hour overall averages </w:t>
       </w:r>
@@ -13935,14 +14039,27 @@
       <w:r>
         <w:t xml:space="preserve">Figure </w:t>
       </w:r>
-      <w:fldSimple w:instr=" SEQ Figure \* ARABIC ">
-        <w:r>
-          <w:rPr>
-            <w:noProof/>
-          </w:rPr>
-          <w:t>3</w:t>
-        </w:r>
-      </w:fldSimple>
+      <w:r>
+        <w:fldChar w:fldCharType="begin"/>
+      </w:r>
+      <w:r>
+        <w:instrText xml:space="preserve"> SEQ Figure \* ARABIC </w:instrText>
+      </w:r>
+      <w:r>
+        <w:fldChar w:fldCharType="separate"/>
+      </w:r>
+      <w:r>
+        <w:rPr>
+          <w:noProof/>
+        </w:rPr>
+        <w:t>3</w:t>
+      </w:r>
+      <w:r>
+        <w:rPr>
+          <w:noProof/>
+        </w:rPr>
+        <w:fldChar w:fldCharType="end"/>
+      </w:r>
       <w:proofErr w:type="gramStart"/>
       <w:r>
         <w:t xml:space="preserve">  Cores</w:t>
@@ -15668,10 +15785,14 @@
             <w:pPr>
               <w:pStyle w:val="normal0"/>
               <w:contextualSpacing w:val="0"/>
+              <w:rPr>
+                <w:color w:val="FF0000"/>
+              </w:rPr>
             </w:pPr>
             <w:r>
               <w:rPr>
                 <w:rFonts w:ascii="Calibri" w:eastAsia="Calibri" w:hAnsi="Calibri" w:cs="Calibri"/>
+                <w:color w:val="FF0000"/>
                 <w:sz w:val="20"/>
               </w:rPr>
               <w:t>0</w:t>
@@ -15720,6 +15841,15 @@
               </w:rPr>
               <w:t>-id(33749522827 OR 33750354968)</w:t>
             </w:r>
+            <w:r>
+              <w:rPr>
+                <w:rFonts w:asciiTheme="majorHAnsi" w:hAnsiTheme="majorHAnsi" w:cs="Lucida Grande"/>
+                <w:color w:val="000000"/>
+                <w:sz w:val="16"/>
+                <w:szCs w:val="16"/>
+              </w:rPr>
+              <w:t>.  CIP configuration problem.</w:t>
+            </w:r>
           </w:p>
         </w:tc>
       </w:tr>
@@ -16352,6 +16482,7 @@
                 <w:rFonts w:ascii="Calibri" w:eastAsia="Calibri" w:hAnsi="Calibri" w:cs="Calibri"/>
                 <w:sz w:val="20"/>
               </w:rPr>
+              <w:lastRenderedPageBreak/>
               <w:t>CORE12</w:t>
             </w:r>
           </w:p>
@@ -16476,7 +16607,6 @@
                 <w:rFonts w:ascii="Calibri" w:eastAsia="Calibri" w:hAnsi="Calibri" w:cs="Calibri"/>
                 <w:sz w:val="20"/>
               </w:rPr>
-              <w:lastRenderedPageBreak/>
               <w:t>CORE13</w:t>
             </w:r>
           </w:p>
@@ -21641,7 +21771,6 @@
                 <w:b/>
                 <w:sz w:val="20"/>
               </w:rPr>
-              <w:lastRenderedPageBreak/>
               <w:t>#</w:t>
             </w:r>
           </w:p>
@@ -22519,14 +22648,27 @@
         <w:lastRenderedPageBreak/>
         <w:t xml:space="preserve">Figure </w:t>
       </w:r>
-      <w:fldSimple w:instr=" SEQ Figure \* ARABIC ">
-        <w:r>
-          <w:rPr>
-            <w:noProof/>
-          </w:rPr>
-          <w:t>4</w:t>
-        </w:r>
-      </w:fldSimple>
+      <w:r>
+        <w:fldChar w:fldCharType="begin"/>
+      </w:r>
+      <w:r>
+        <w:instrText xml:space="preserve"> SEQ Figure \* ARABIC </w:instrText>
+      </w:r>
+      <w:r>
+        <w:fldChar w:fldCharType="separate"/>
+      </w:r>
+      <w:r>
+        <w:rPr>
+          <w:noProof/>
+        </w:rPr>
+        <w:t>4</w:t>
+      </w:r>
+      <w:r>
+        <w:rPr>
+          <w:noProof/>
+        </w:rPr>
+        <w:fldChar w:fldCharType="end"/>
+      </w:r>
       <w:r>
         <w:t xml:space="preserve"> - Detailed Scopus Cores Deployment proposal</w:t>
       </w:r>
@@ -24293,14 +24435,27 @@
         <w:lastRenderedPageBreak/>
         <w:t xml:space="preserve">Figure </w:t>
       </w:r>
-      <w:fldSimple w:instr=" SEQ Figure \* ARABIC ">
-        <w:r>
-          <w:rPr>
-            <w:noProof/>
-          </w:rPr>
-          <w:t>5</w:t>
-        </w:r>
-      </w:fldSimple>
+      <w:r>
+        <w:fldChar w:fldCharType="begin"/>
+      </w:r>
+      <w:r>
+        <w:instrText xml:space="preserve"> SEQ Figure \* ARABIC </w:instrText>
+      </w:r>
+      <w:r>
+        <w:fldChar w:fldCharType="separate"/>
+      </w:r>
+      <w:r>
+        <w:rPr>
+          <w:noProof/>
+        </w:rPr>
+        <w:t>5</w:t>
+      </w:r>
+      <w:r>
+        <w:rPr>
+          <w:noProof/>
+        </w:rPr>
+        <w:fldChar w:fldCharType="end"/>
+      </w:r>
       <w:r>
         <w:t>: Cores Architecture</w:t>
       </w:r>
@@ -24393,14 +24548,27 @@
       <w:r>
         <w:t xml:space="preserve">Figure </w:t>
       </w:r>
-      <w:fldSimple w:instr=" SEQ Figure \* ARABIC ">
-        <w:r>
-          <w:rPr>
-            <w:noProof/>
-          </w:rPr>
-          <w:t>6</w:t>
-        </w:r>
-      </w:fldSimple>
+      <w:r>
+        <w:fldChar w:fldCharType="begin"/>
+      </w:r>
+      <w:r>
+        <w:instrText xml:space="preserve"> SEQ Figure \* ARABIC </w:instrText>
+      </w:r>
+      <w:r>
+        <w:fldChar w:fldCharType="separate"/>
+      </w:r>
+      <w:r>
+        <w:rPr>
+          <w:noProof/>
+        </w:rPr>
+        <w:t>6</w:t>
+      </w:r>
+      <w:r>
+        <w:rPr>
+          <w:noProof/>
+        </w:rPr>
+        <w:fldChar w:fldCharType="end"/>
+      </w:r>
       <w:r>
         <w:t>: Author Architecture</w:t>
       </w:r>
@@ -24500,14 +24668,27 @@
       <w:r>
         <w:t xml:space="preserve">Figure </w:t>
       </w:r>
-      <w:fldSimple w:instr=" SEQ Figure \* ARABIC ">
-        <w:r>
-          <w:rPr>
-            <w:noProof/>
-          </w:rPr>
-          <w:t>7</w:t>
-        </w:r>
-      </w:fldSimple>
+      <w:r>
+        <w:fldChar w:fldCharType="begin"/>
+      </w:r>
+      <w:r>
+        <w:instrText xml:space="preserve"> SEQ Figure \* ARABIC </w:instrText>
+      </w:r>
+      <w:r>
+        <w:fldChar w:fldCharType="separate"/>
+      </w:r>
+      <w:r>
+        <w:rPr>
+          <w:noProof/>
+        </w:rPr>
+        <w:t>7</w:t>
+      </w:r>
+      <w:r>
+        <w:rPr>
+          <w:noProof/>
+        </w:rPr>
+        <w:fldChar w:fldCharType="end"/>
+      </w:r>
       <w:r>
         <w:t>: Affiliation Architecture</w:t>
       </w:r>
@@ -25684,17 +25865,7 @@
         <w:t>Collected</w:t>
       </w:r>
     </w:p>
-    <w:p>
-      <w:pPr>
-        <w:pStyle w:val="ListParagraph"/>
-        <w:numPr>
-          <w:ilvl w:val="0"/>
-          <w:numId w:val="26"/>
-        </w:numPr>
-      </w:pPr>
-      <w:bookmarkStart w:id="8" w:name="_GoBack"/>
-      <w:bookmarkEnd w:id="8"/>
-    </w:p>
+    <w:p/>
     <w:p>
       <w:pPr>
         <w:pStyle w:val="Heading2"/>
@@ -26309,7 +26480,13 @@
       </w:r>
       <w:proofErr w:type="spellEnd"/>
       <w:r>
-        <w:t xml:space="preserve">) can be easily used to remove punctuation from an ISSN search term (something </w:t>
+        <w:t>) can be easily used to remove punctuation from an ISSN</w:t>
+      </w:r>
+      <w:r>
+        <w:t>/ISBN</w:t>
+      </w:r>
+      <w:r>
+        <w:t xml:space="preserve"> search term (something </w:t>
       </w:r>
       <w:proofErr w:type="gramStart"/>
       <w:r>
@@ -26317,7 +26494,13 @@
       </w:r>
       <w:proofErr w:type="gramEnd"/>
       <w:r>
-        <w:t xml:space="preserve"> the Unity layer does today.  This is necessary because the ISSN is stored with the punctuation removed.  Another </w:t>
+        <w:t xml:space="preserve"> the Unity layer does today.  This is necessary because the ISSN</w:t>
+      </w:r>
+      <w:r>
+        <w:t>/ISBN</w:t>
+      </w:r>
+      <w:r>
+        <w:t xml:space="preserve"> is stored with the punctuation removed.  Another </w:t>
       </w:r>
       <w:proofErr w:type="spellStart"/>
       <w:r>
@@ -26383,32 +26566,43 @@
         <w:adjustRightInd w:val="0"/>
       </w:pPr>
       <w:r>
-        <w:t xml:space="preserve">While we have indicated what testing was done to verify values/counts across shards (when ordered by count descending), it should be noted that people have commented that 'range' type facets (think buckets) could have issues.  Since this was not a requirement for Scopus, this is not something we deeply investigated.  However, it is something that should be kept in mind going forward.  Facet values can't by default be ordered by value descending.  The workaround is to double-store the facet-value (regular and reversed). This was </w:t>
+        <w:t xml:space="preserve">While we have indicated what testing was done to verify values/counts across shards (when ordered by count descending), it should be noted that people have commented that 'range' type facets (think buckets) could have issues.  Since this was not a requirement for Scopus, this is not something we deeply investigated.  However, it is something that should be kept in mind going forward.  Facet values can't by default be ordered by value descending.  The workaround is to double-store the facet-value (regular and reversed). This was noticed </w:t>
       </w:r>
       <w:proofErr w:type="gramStart"/>
       <w:r>
-        <w:t>noticed</w:t>
+        <w:t xml:space="preserve">as </w:t>
+      </w:r>
+      <w:proofErr w:type="spellStart"/>
+      <w:r>
+        <w:t>pubyr</w:t>
+      </w:r>
+      <w:proofErr w:type="spellEnd"/>
+      <w:r>
+        <w:t xml:space="preserve"> seems to be one of the few fields that are ordered descending</w:t>
+      </w:r>
+      <w:r>
+        <w:t xml:space="preserve"> by index value</w:t>
       </w:r>
       <w:proofErr w:type="gramEnd"/>
       <w:r>
-        <w:t xml:space="preserve"> as </w:t>
+        <w:t xml:space="preserve"> (instead of count)</w:t>
+      </w:r>
+      <w:r>
+        <w:t xml:space="preserve">.   It is unclear whether </w:t>
       </w:r>
       <w:proofErr w:type="spellStart"/>
       <w:r>
-        <w:t>pubyr</w:t>
+        <w:t>Solr</w:t>
       </w:r>
       <w:proofErr w:type="spellEnd"/>
       <w:r>
-        <w:t xml:space="preserve"> seems to be one of the few fields that are ordered descending.   It is unclear whether </w:t>
-      </w:r>
-      <w:proofErr w:type="spellStart"/>
-      <w:r>
-        <w:t>Solr</w:t>
-      </w:r>
-      <w:proofErr w:type="spellEnd"/>
-      <w:r>
         <w:t xml:space="preserve"> could replicate the functionality provided by FAST today where values in a facet can be sorted by letter (and provide accurate results across shards).</w:t>
       </w:r>
+      <w:r>
+        <w:t xml:space="preserve">  Further testing would be required.</w:t>
+      </w:r>
+      <w:bookmarkStart w:id="8" w:name="_GoBack"/>
+      <w:bookmarkEnd w:id="8"/>
     </w:p>
     <w:p>
       <w:pPr>
@@ -27633,7 +27827,7 @@
       <w:rPr>
         <w:noProof/>
       </w:rPr>
-      <w:t>33</w:t>
+      <w:t>37</w:t>
     </w:r>
     <w:r>
       <w:fldChar w:fldCharType="end"/>
@@ -27641,14 +27835,27 @@
     <w:r>
       <w:t xml:space="preserve"> of </w:t>
     </w:r>
-    <w:fldSimple w:instr=" NUMPAGES ">
-      <w:r>
-        <w:rPr>
-          <w:noProof/>
-        </w:rPr>
-        <w:t>37</w:t>
-      </w:r>
-    </w:fldSimple>
+    <w:r>
+      <w:fldChar w:fldCharType="begin"/>
+    </w:r>
+    <w:r>
+      <w:instrText xml:space="preserve"> NUMPAGES </w:instrText>
+    </w:r>
+    <w:r>
+      <w:fldChar w:fldCharType="separate"/>
+    </w:r>
+    <w:r>
+      <w:rPr>
+        <w:noProof/>
+      </w:rPr>
+      <w:t>37</w:t>
+    </w:r>
+    <w:r>
+      <w:rPr>
+        <w:noProof/>
+      </w:rPr>
+      <w:fldChar w:fldCharType="end"/>
+    </w:r>
   </w:p>
 </w:ftr>
 </file>

</xml_diff>

<commit_message>
Updated changes in the section further thoughts
</commit_message>
<xml_diff>
--- a/Documentation/SolrPOCResults-DRAFT.docx
+++ b/Documentation/SolrPOCResults-DRAFT.docx
@@ -4380,27 +4380,14 @@
       <w:r>
         <w:t xml:space="preserve">Table </w:t>
       </w:r>
-      <w:r>
-        <w:fldChar w:fldCharType="begin"/>
-      </w:r>
-      <w:r>
-        <w:instrText xml:space="preserve"> SEQ Table \* ARABIC </w:instrText>
-      </w:r>
-      <w:r>
-        <w:fldChar w:fldCharType="separate"/>
-      </w:r>
-      <w:r>
-        <w:rPr>
-          <w:noProof/>
-        </w:rPr>
-        <w:t>4</w:t>
-      </w:r>
-      <w:r>
-        <w:rPr>
-          <w:noProof/>
-        </w:rPr>
-        <w:fldChar w:fldCharType="end"/>
-      </w:r>
+      <w:fldSimple w:instr=" SEQ Table \* ARABIC ">
+        <w:r>
+          <w:rPr>
+            <w:noProof/>
+          </w:rPr>
+          <w:t>4</w:t>
+        </w:r>
+      </w:fldSimple>
       <w:r>
         <w:t xml:space="preserve">: Query Mix for </w:t>
       </w:r>
@@ -4582,27 +4569,14 @@
       <w:r>
         <w:t xml:space="preserve">Table </w:t>
       </w:r>
-      <w:r>
-        <w:fldChar w:fldCharType="begin"/>
-      </w:r>
-      <w:r>
-        <w:instrText xml:space="preserve"> SEQ Table \* ARABIC </w:instrText>
-      </w:r>
-      <w:r>
-        <w:fldChar w:fldCharType="separate"/>
-      </w:r>
-      <w:r>
-        <w:rPr>
-          <w:noProof/>
-        </w:rPr>
-        <w:t>5</w:t>
-      </w:r>
-      <w:r>
-        <w:rPr>
-          <w:noProof/>
-        </w:rPr>
-        <w:fldChar w:fldCharType="end"/>
-      </w:r>
+      <w:fldSimple w:instr=" SEQ Table \* ARABIC ">
+        <w:r>
+          <w:rPr>
+            <w:noProof/>
+          </w:rPr>
+          <w:t>5</w:t>
+        </w:r>
+      </w:fldSimple>
       <w:r>
         <w:t xml:space="preserve">: </w:t>
       </w:r>
@@ -6415,27 +6389,14 @@
         <w:lastRenderedPageBreak/>
         <w:t xml:space="preserve">Figure </w:t>
       </w:r>
-      <w:r>
-        <w:fldChar w:fldCharType="begin"/>
-      </w:r>
-      <w:r>
-        <w:instrText xml:space="preserve"> SEQ Figure \* ARABIC </w:instrText>
-      </w:r>
-      <w:r>
-        <w:fldChar w:fldCharType="separate"/>
-      </w:r>
-      <w:r>
-        <w:rPr>
-          <w:noProof/>
-        </w:rPr>
-        <w:t>1</w:t>
-      </w:r>
-      <w:r>
-        <w:rPr>
-          <w:noProof/>
-        </w:rPr>
-        <w:fldChar w:fldCharType="end"/>
-      </w:r>
+      <w:fldSimple w:instr=" SEQ Figure \* ARABIC ">
+        <w:r>
+          <w:rPr>
+            <w:noProof/>
+          </w:rPr>
+          <w:t>1</w:t>
+        </w:r>
+      </w:fldSimple>
       <w:r>
         <w:t>: Affiliation Full Query Mix -1 Hour Snapshot</w:t>
       </w:r>
@@ -8215,27 +8176,14 @@
       <w:r>
         <w:t xml:space="preserve">Table </w:t>
       </w:r>
-      <w:r>
-        <w:fldChar w:fldCharType="begin"/>
-      </w:r>
-      <w:r>
-        <w:instrText xml:space="preserve"> SEQ Table \* ARABIC </w:instrText>
-      </w:r>
-      <w:r>
-        <w:fldChar w:fldCharType="separate"/>
-      </w:r>
-      <w:r>
-        <w:rPr>
-          <w:noProof/>
-        </w:rPr>
-        <w:t>9</w:t>
-      </w:r>
-      <w:r>
-        <w:rPr>
-          <w:noProof/>
-        </w:rPr>
-        <w:fldChar w:fldCharType="end"/>
-      </w:r>
+      <w:fldSimple w:instr=" SEQ Table \* ARABIC ">
+        <w:r>
+          <w:rPr>
+            <w:noProof/>
+          </w:rPr>
+          <w:t>9</w:t>
+        </w:r>
+      </w:fldSimple>
       <w:r>
         <w:t xml:space="preserve">: Query Mix for </w:t>
       </w:r>
@@ -8423,27 +8371,14 @@
       <w:r>
         <w:t xml:space="preserve">Table </w:t>
       </w:r>
-      <w:r>
-        <w:fldChar w:fldCharType="begin"/>
-      </w:r>
-      <w:r>
-        <w:instrText xml:space="preserve"> SEQ Table \* ARABIC </w:instrText>
-      </w:r>
-      <w:r>
-        <w:fldChar w:fldCharType="separate"/>
-      </w:r>
-      <w:r>
-        <w:rPr>
-          <w:noProof/>
-        </w:rPr>
-        <w:t>10</w:t>
-      </w:r>
-      <w:r>
-        <w:rPr>
-          <w:noProof/>
-        </w:rPr>
-        <w:fldChar w:fldCharType="end"/>
-      </w:r>
+      <w:fldSimple w:instr=" SEQ Table \* ARABIC ">
+        <w:r>
+          <w:rPr>
+            <w:noProof/>
+          </w:rPr>
+          <w:t>10</w:t>
+        </w:r>
+      </w:fldSimple>
       <w:r>
         <w:t xml:space="preserve">: </w:t>
       </w:r>
@@ -10170,27 +10105,14 @@
         <w:lastRenderedPageBreak/>
         <w:t xml:space="preserve">Figure </w:t>
       </w:r>
-      <w:r>
-        <w:fldChar w:fldCharType="begin"/>
-      </w:r>
-      <w:r>
-        <w:instrText xml:space="preserve"> SEQ Figure \* ARABIC </w:instrText>
-      </w:r>
-      <w:r>
-        <w:fldChar w:fldCharType="separate"/>
-      </w:r>
-      <w:r>
-        <w:rPr>
-          <w:noProof/>
-        </w:rPr>
-        <w:t>2</w:t>
-      </w:r>
-      <w:r>
-        <w:rPr>
-          <w:noProof/>
-        </w:rPr>
-        <w:fldChar w:fldCharType="end"/>
-      </w:r>
+      <w:fldSimple w:instr=" SEQ Figure \* ARABIC ">
+        <w:r>
+          <w:rPr>
+            <w:noProof/>
+          </w:rPr>
+          <w:t>2</w:t>
+        </w:r>
+      </w:fldSimple>
       <w:r>
         <w:t>:  Author Full Query Mix – 1 hour snapshot  (4/14/</w:t>
       </w:r>
@@ -12119,27 +12041,14 @@
       <w:r>
         <w:t xml:space="preserve">Table </w:t>
       </w:r>
-      <w:r>
-        <w:fldChar w:fldCharType="begin"/>
-      </w:r>
-      <w:r>
-        <w:instrText xml:space="preserve"> SEQ Table \* ARABIC </w:instrText>
-      </w:r>
-      <w:r>
-        <w:fldChar w:fldCharType="separate"/>
-      </w:r>
-      <w:r>
-        <w:rPr>
-          <w:noProof/>
-        </w:rPr>
-        <w:t>14</w:t>
-      </w:r>
-      <w:r>
-        <w:rPr>
-          <w:noProof/>
-        </w:rPr>
-        <w:fldChar w:fldCharType="end"/>
-      </w:r>
+      <w:fldSimple w:instr=" SEQ Table \* ARABIC ">
+        <w:r>
+          <w:rPr>
+            <w:noProof/>
+          </w:rPr>
+          <w:t>14</w:t>
+        </w:r>
+      </w:fldSimple>
       <w:r>
         <w:t xml:space="preserve">: Query Mix for </w:t>
       </w:r>
@@ -12327,27 +12236,14 @@
       <w:r>
         <w:t xml:space="preserve">Table </w:t>
       </w:r>
-      <w:r>
-        <w:fldChar w:fldCharType="begin"/>
-      </w:r>
-      <w:r>
-        <w:instrText xml:space="preserve"> SEQ Table \* ARABIC </w:instrText>
-      </w:r>
-      <w:r>
-        <w:fldChar w:fldCharType="separate"/>
-      </w:r>
-      <w:r>
-        <w:rPr>
-          <w:noProof/>
-        </w:rPr>
-        <w:t>15</w:t>
-      </w:r>
-      <w:r>
-        <w:rPr>
-          <w:noProof/>
-        </w:rPr>
-        <w:fldChar w:fldCharType="end"/>
-      </w:r>
+      <w:fldSimple w:instr=" SEQ Table \* ARABIC ">
+        <w:r>
+          <w:rPr>
+            <w:noProof/>
+          </w:rPr>
+          <w:t>15</w:t>
+        </w:r>
+      </w:fldSimple>
       <w:r>
         <w:t xml:space="preserve">: Full query mix 1 hour overall averages </w:t>
       </w:r>
@@ -14039,27 +13935,14 @@
       <w:r>
         <w:t xml:space="preserve">Figure </w:t>
       </w:r>
-      <w:r>
-        <w:fldChar w:fldCharType="begin"/>
-      </w:r>
-      <w:r>
-        <w:instrText xml:space="preserve"> SEQ Figure \* ARABIC </w:instrText>
-      </w:r>
-      <w:r>
-        <w:fldChar w:fldCharType="separate"/>
-      </w:r>
-      <w:r>
-        <w:rPr>
-          <w:noProof/>
-        </w:rPr>
-        <w:t>3</w:t>
-      </w:r>
-      <w:r>
-        <w:rPr>
-          <w:noProof/>
-        </w:rPr>
-        <w:fldChar w:fldCharType="end"/>
-      </w:r>
+      <w:fldSimple w:instr=" SEQ Figure \* ARABIC ">
+        <w:r>
+          <w:rPr>
+            <w:noProof/>
+          </w:rPr>
+          <w:t>3</w:t>
+        </w:r>
+      </w:fldSimple>
       <w:proofErr w:type="gramStart"/>
       <w:r>
         <w:t xml:space="preserve">  Cores</w:t>
@@ -22648,27 +22531,14 @@
         <w:lastRenderedPageBreak/>
         <w:t xml:space="preserve">Figure </w:t>
       </w:r>
-      <w:r>
-        <w:fldChar w:fldCharType="begin"/>
-      </w:r>
-      <w:r>
-        <w:instrText xml:space="preserve"> SEQ Figure \* ARABIC </w:instrText>
-      </w:r>
-      <w:r>
-        <w:fldChar w:fldCharType="separate"/>
-      </w:r>
-      <w:r>
-        <w:rPr>
-          <w:noProof/>
-        </w:rPr>
-        <w:t>4</w:t>
-      </w:r>
-      <w:r>
-        <w:rPr>
-          <w:noProof/>
-        </w:rPr>
-        <w:fldChar w:fldCharType="end"/>
-      </w:r>
+      <w:fldSimple w:instr=" SEQ Figure \* ARABIC ">
+        <w:r>
+          <w:rPr>
+            <w:noProof/>
+          </w:rPr>
+          <w:t>4</w:t>
+        </w:r>
+      </w:fldSimple>
       <w:r>
         <w:t xml:space="preserve"> - Detailed Scopus Cores Deployment proposal</w:t>
       </w:r>
@@ -24435,27 +24305,14 @@
         <w:lastRenderedPageBreak/>
         <w:t xml:space="preserve">Figure </w:t>
       </w:r>
-      <w:r>
-        <w:fldChar w:fldCharType="begin"/>
-      </w:r>
-      <w:r>
-        <w:instrText xml:space="preserve"> SEQ Figure \* ARABIC </w:instrText>
-      </w:r>
-      <w:r>
-        <w:fldChar w:fldCharType="separate"/>
-      </w:r>
-      <w:r>
-        <w:rPr>
-          <w:noProof/>
-        </w:rPr>
-        <w:t>5</w:t>
-      </w:r>
-      <w:r>
-        <w:rPr>
-          <w:noProof/>
-        </w:rPr>
-        <w:fldChar w:fldCharType="end"/>
-      </w:r>
+      <w:fldSimple w:instr=" SEQ Figure \* ARABIC ">
+        <w:r>
+          <w:rPr>
+            <w:noProof/>
+          </w:rPr>
+          <w:t>5</w:t>
+        </w:r>
+      </w:fldSimple>
       <w:r>
         <w:t>: Cores Architecture</w:t>
       </w:r>
@@ -24548,27 +24405,14 @@
       <w:r>
         <w:t xml:space="preserve">Figure </w:t>
       </w:r>
-      <w:r>
-        <w:fldChar w:fldCharType="begin"/>
-      </w:r>
-      <w:r>
-        <w:instrText xml:space="preserve"> SEQ Figure \* ARABIC </w:instrText>
-      </w:r>
-      <w:r>
-        <w:fldChar w:fldCharType="separate"/>
-      </w:r>
-      <w:r>
-        <w:rPr>
-          <w:noProof/>
-        </w:rPr>
-        <w:t>6</w:t>
-      </w:r>
-      <w:r>
-        <w:rPr>
-          <w:noProof/>
-        </w:rPr>
-        <w:fldChar w:fldCharType="end"/>
-      </w:r>
+      <w:fldSimple w:instr=" SEQ Figure \* ARABIC ">
+        <w:r>
+          <w:rPr>
+            <w:noProof/>
+          </w:rPr>
+          <w:t>6</w:t>
+        </w:r>
+      </w:fldSimple>
       <w:r>
         <w:t>: Author Architecture</w:t>
       </w:r>
@@ -24668,27 +24512,14 @@
       <w:r>
         <w:t xml:space="preserve">Figure </w:t>
       </w:r>
-      <w:r>
-        <w:fldChar w:fldCharType="begin"/>
-      </w:r>
-      <w:r>
-        <w:instrText xml:space="preserve"> SEQ Figure \* ARABIC </w:instrText>
-      </w:r>
-      <w:r>
-        <w:fldChar w:fldCharType="separate"/>
-      </w:r>
-      <w:r>
-        <w:rPr>
-          <w:noProof/>
-        </w:rPr>
-        <w:t>7</w:t>
-      </w:r>
-      <w:r>
-        <w:rPr>
-          <w:noProof/>
-        </w:rPr>
-        <w:fldChar w:fldCharType="end"/>
-      </w:r>
+      <w:fldSimple w:instr=" SEQ Figure \* ARABIC ">
+        <w:r>
+          <w:rPr>
+            <w:noProof/>
+          </w:rPr>
+          <w:t>7</w:t>
+        </w:r>
+      </w:fldSimple>
       <w:r>
         <w:t>: Affiliation Architecture</w:t>
       </w:r>
@@ -25844,16 +25675,6 @@
     </w:p>
     <w:p/>
     <w:p>
-      <w:r>
-        <w:t xml:space="preserve">Fields currently not mapped correctly in </w:t>
-      </w:r>
-      <w:proofErr w:type="spellStart"/>
-      <w:r>
-        <w:t>PoC</w:t>
-      </w:r>
-      <w:proofErr w:type="spellEnd"/>
-    </w:p>
-    <w:p>
       <w:pPr>
         <w:pStyle w:val="ListParagraph"/>
         <w:numPr>
@@ -25862,7 +25683,7 @@
         </w:numPr>
       </w:pPr>
       <w:r>
-        <w:t>Collected</w:t>
+        <w:t>May want to add a note that relevancy (TF/IDF) is at the shard level.</w:t>
       </w:r>
     </w:p>
     <w:p/>
@@ -25876,6 +25697,7 @@
         <w:ind w:hanging="846"/>
       </w:pPr>
       <w:r>
+        <w:lastRenderedPageBreak/>
         <w:t>Additional Thoughts</w:t>
       </w:r>
     </w:p>
@@ -26040,7 +25862,13 @@
       </w:r>
       <w:proofErr w:type="spellEnd"/>
       <w:r>
-        <w:t xml:space="preserve"> is to serially resolve multiple facets specified in a request.    To improve overall query performance, the facets can be resolved I parallel by specifying </w:t>
+        <w:t xml:space="preserve"> is to serially resolve multiple facets specified in a request.    To improve overall query performan</w:t>
+      </w:r>
+      <w:r>
+        <w:t>ce, the facets can be resolved in</w:t>
+      </w:r>
+      <w:r>
+        <w:t xml:space="preserve"> parallel by specifying </w:t>
       </w:r>
       <w:proofErr w:type="spellStart"/>
       <w:r>
@@ -26056,7 +25884,13 @@
       </w:r>
       <w:proofErr w:type="spellEnd"/>
       <w:r>
-        <w:t xml:space="preserve"> parameter in the correct handler defined in solrconfig.xml.  We did some basic testing with this setting a noticed a significant decrease in performance for queries with navigators as well as the overall query response time.</w:t>
+        <w:t xml:space="preserve"> parameter in the correct handler defined in solrconfig.xml.  We did some basic testing with this setting a</w:t>
+      </w:r>
+      <w:r>
+        <w:t>nd</w:t>
+      </w:r>
+      <w:r>
+        <w:t xml:space="preserve"> noticed a significant decrease in performance for queries with navigators as well as the overall query response time.</w:t>
       </w:r>
     </w:p>
     <w:p>
@@ -26114,15 +25948,51 @@
         <w:adjustRightInd w:val="0"/>
       </w:pPr>
       <w:r>
-        <w:t xml:space="preserve">One of the requirements for some Scopus fields is to retain the XML markup.  Since the XML markup does not need to be searched (only stored/retrieved), it should be possible to leverage the </w:t>
+        <w:t xml:space="preserve">One of the requirements for some Scopus fields is to retain the XML markup.  Since the XML markup does not need to be searched (only stored/retrieved), it should be possible to leverage </w:t>
+      </w:r>
+      <w:r>
+        <w:t xml:space="preserve">a combination of </w:t>
+      </w:r>
+      <w:r>
+        <w:t xml:space="preserve">the </w:t>
       </w:r>
       <w:proofErr w:type="spellStart"/>
       <w:r>
+        <w:t>charFilters</w:t>
+      </w:r>
+      <w:proofErr w:type="spellEnd"/>
+      <w:r>
+        <w:t xml:space="preserve"> for </w:t>
+      </w:r>
+      <w:proofErr w:type="spellStart"/>
+      <w:r>
+        <w:t>PatternReplaceCharFilterFactory</w:t>
+      </w:r>
+      <w:proofErr w:type="spellEnd"/>
+      <w:r>
+        <w:t xml:space="preserve"> and </w:t>
+      </w:r>
+      <w:proofErr w:type="spellStart"/>
+      <w:r>
         <w:t>HTMLStripCharFilterFactory</w:t>
       </w:r>
       <w:proofErr w:type="spellEnd"/>
       <w:r>
-        <w:t xml:space="preserve"> in the analyzer for those fields.  We did some basic testing and this solution seems to be sufficient.</w:t>
+        <w:t xml:space="preserve"> in the analyzer for those fields</w:t>
+      </w:r>
+      <w:r>
+        <w:t xml:space="preserve"> in combination with a </w:t>
+      </w:r>
+      <w:proofErr w:type="spellStart"/>
+      <w:r>
+        <w:t>tokenizer</w:t>
+      </w:r>
+      <w:proofErr w:type="spellEnd"/>
+      <w:r>
+        <w:t xml:space="preserve"> and the necessary filters</w:t>
+      </w:r>
+      <w:r>
+        <w:t>.  We did some basic testing and this solution seems to be sufficient.</w:t>
       </w:r>
     </w:p>
     <w:p>
@@ -26199,6 +26069,7 @@
         <w:adjustRightInd w:val="0"/>
       </w:pPr>
       <w:r>
+        <w:lastRenderedPageBreak/>
         <w:t>Currently, queries were rewritten during the load test to move any date query (</w:t>
       </w:r>
       <w:proofErr w:type="spellStart"/>
@@ -26231,7 +26102,13 @@
       </w:r>
       <w:proofErr w:type="spellEnd"/>
       <w:r>
-        <w:t>' clause so each atomic date could be cached as a separate filter.</w:t>
+        <w:t>' clause so each atomic date could be cached as a separate filter</w:t>
+      </w:r>
+      <w:r>
+        <w:t xml:space="preserve"> (or even not cached)</w:t>
+      </w:r>
+      <w:r>
+        <w:t>.</w:t>
       </w:r>
     </w:p>
     <w:p>
@@ -26300,15 +26177,21 @@
       </w:r>
       <w:proofErr w:type="spellEnd"/>
       <w:r>
-        <w:t xml:space="preserve">.  The default behavior is only </w:t>
+        <w:t>.  The default behavior is</w:t>
+      </w:r>
+      <w:r>
+        <w:t xml:space="preserve"> </w:t>
       </w:r>
       <w:proofErr w:type="gramStart"/>
       <w:r>
-        <w:t>use</w:t>
+        <w:t xml:space="preserve">to </w:t>
+      </w:r>
+      <w:r>
+        <w:t xml:space="preserve"> only</w:t>
       </w:r>
       <w:proofErr w:type="gramEnd"/>
       <w:r>
-        <w:t xml:space="preserve"> the score from the highest scored field.  May also want to consider leveraging the 'mm' parameter in </w:t>
+        <w:t xml:space="preserve"> use the score from the highest scored field.  May also want to consider leveraging the 'mm' parameter in </w:t>
       </w:r>
       <w:proofErr w:type="spellStart"/>
       <w:r>
@@ -26316,7 +26199,7 @@
       </w:r>
       <w:proofErr w:type="spellEnd"/>
       <w:r>
-        <w:t xml:space="preserve">.  During the prototype, we also 'rewrote' the query to limit the number of fields to about 5 (instead of the 12 or so for all).  As a general rule of thumb, no more than 4 fields should be used in an </w:t>
+        <w:t xml:space="preserve">.  During the prototype, we also 'rewrote' the query to limit the number of </w:t>
       </w:r>
       <w:proofErr w:type="spellStart"/>
       <w:r>
@@ -26324,7 +26207,49 @@
       </w:r>
       <w:proofErr w:type="spellEnd"/>
       <w:r>
-        <w:t>.  A similar approach that was used with fast (rank profiles) should be leveraged.  Consideration should also be given to using '</w:t>
+        <w:t xml:space="preserve"> fields to 4</w:t>
+      </w:r>
+      <w:r>
+        <w:t xml:space="preserve"> (instead of the 12 or so for all</w:t>
+      </w:r>
+      <w:r>
+        <w:t xml:space="preserve">, 8 for </w:t>
+      </w:r>
+      <w:proofErr w:type="spellStart"/>
+      <w:r>
+        <w:t>allmedium</w:t>
+      </w:r>
+      <w:proofErr w:type="spellEnd"/>
+      <w:r>
+        <w:t xml:space="preserve">, and 5 for </w:t>
+      </w:r>
+      <w:proofErr w:type="spellStart"/>
+      <w:r>
+        <w:t>allsmall</w:t>
+      </w:r>
+      <w:proofErr w:type="spellEnd"/>
+      <w:r>
+        <w:t>).  </w:t>
+      </w:r>
+      <w:r>
+        <w:t xml:space="preserve">This did not impact the results returned for a query, only the scoring.  </w:t>
+      </w:r>
+      <w:r>
+        <w:t xml:space="preserve">As a general rule of thumb, no more than 4 fields should be used in an </w:t>
+      </w:r>
+      <w:proofErr w:type="spellStart"/>
+      <w:r>
+        <w:t>edismax</w:t>
+      </w:r>
+      <w:proofErr w:type="spellEnd"/>
+      <w:r>
+        <w:t xml:space="preserve">.  A similar approach that was used with </w:t>
+      </w:r>
+      <w:r>
+        <w:t>FAST</w:t>
+      </w:r>
+      <w:r>
+        <w:t xml:space="preserve"> (rank profiles) should be leveraged.  Consideration should also be given to using '</w:t>
       </w:r>
       <w:proofErr w:type="spellStart"/>
       <w:r>
@@ -26601,8 +26526,6 @@
       <w:r>
         <w:t xml:space="preserve">  Further testing would be required.</w:t>
       </w:r>
-      <w:bookmarkStart w:id="8" w:name="_GoBack"/>
-      <w:bookmarkEnd w:id="8"/>
     </w:p>
     <w:p>
       <w:pPr>
@@ -26673,6 +26596,17 @@
       <w:r>
         <w:t>, this is an ongoing area of research/investigation.</w:t>
       </w:r>
+      <w:r>
+        <w:t xml:space="preserve">  We are currently using the </w:t>
+      </w:r>
+      <w:proofErr w:type="spellStart"/>
+      <w:r>
+        <w:t>ParallelGC</w:t>
+      </w:r>
+      <w:proofErr w:type="spellEnd"/>
+      <w:r>
+        <w:t>.</w:t>
+      </w:r>
     </w:p>
     <w:p>
       <w:pPr>
@@ -26728,37 +26662,47 @@
         <w:autoSpaceDN w:val="0"/>
         <w:adjustRightInd w:val="0"/>
       </w:pPr>
+      <w:r>
+        <w:t xml:space="preserve">The default simple highlighter was used for the </w:t>
+      </w:r>
+      <w:proofErr w:type="spellStart"/>
+      <w:r>
+        <w:t>PoC</w:t>
+      </w:r>
+      <w:proofErr w:type="spellEnd"/>
+      <w:r>
+        <w:t xml:space="preserve"> to highlight the abstract field (the only field required for highlighting).   I</w:t>
+      </w:r>
+      <w:r>
+        <w:t xml:space="preserve">f the default simple highlighter does not meet the needs for highlighting </w:t>
+      </w:r>
+      <w:r>
+        <w:t>other options are available (even the option for developing a custom highlighting solution)</w:t>
+      </w:r>
+      <w:r>
+        <w:t xml:space="preserve">.  The </w:t>
+      </w:r>
+      <w:proofErr w:type="spellStart"/>
+      <w:r>
+        <w:t>FastVectorHighlighter</w:t>
+      </w:r>
+      <w:proofErr w:type="spellEnd"/>
+      <w:r>
+        <w:t xml:space="preserve"> should not be </w:t>
+      </w:r>
       <w:proofErr w:type="gramStart"/>
       <w:r>
-        <w:t xml:space="preserve">While no investigation was done during the </w:t>
-      </w:r>
-      <w:proofErr w:type="spellStart"/>
-      <w:r>
-        <w:t>PoC</w:t>
-      </w:r>
-      <w:proofErr w:type="spellEnd"/>
-      <w:r>
-        <w:t>, if the default simple highlighter does not meet the needs for highlighting the abstract (the only field required for highlighting).</w:t>
+        <w:t>used</w:t>
       </w:r>
       <w:proofErr w:type="gramEnd"/>
       <w:r>
-        <w:t xml:space="preserve">  The </w:t>
-      </w:r>
-      <w:proofErr w:type="spellStart"/>
-      <w:r>
-        <w:t>FastVectorHighlighter</w:t>
-      </w:r>
-      <w:proofErr w:type="spellEnd"/>
-      <w:r>
-        <w:t xml:space="preserve"> should not be </w:t>
-      </w:r>
-      <w:proofErr w:type="gramStart"/>
-      <w:r>
-        <w:t>used</w:t>
-      </w:r>
-      <w:proofErr w:type="gramEnd"/>
-      <w:r>
-        <w:t xml:space="preserve"> as it will significantly increase the size of the index.  Consideration should be given to the new </w:t>
+        <w:t xml:space="preserve"> as it will significantly increase the size</w:t>
+      </w:r>
+      <w:r>
+        <w:t xml:space="preserve"> of the index.  Consideration c</w:t>
+      </w:r>
+      <w:r>
+        <w:t xml:space="preserve">ould be given to the new </w:t>
       </w:r>
       <w:proofErr w:type="spellStart"/>
       <w:r>
@@ -26845,11 +26789,11 @@
         <w:t>' index. Should the Scopus Product organization feel this feature must be carried forward to the new implementation, it will have the effect of nearly doubling the index size</w:t>
       </w:r>
       <w:r>
-        <w:t xml:space="preserve">. This will have the side effect of having to double the hardware footprint needed to maintain the performance characteristics we </w:t>
+        <w:t xml:space="preserve">. This will have the side effect of having </w:t>
       </w:r>
       <w:r>
         <w:lastRenderedPageBreak/>
-        <w:t xml:space="preserve">observed in the </w:t>
+        <w:t xml:space="preserve">to double the hardware footprint needed to maintain the performance characteristics we observed in the </w:t>
       </w:r>
       <w:proofErr w:type="spellStart"/>
       <w:r>
@@ -26870,12 +26814,34 @@
     </w:p>
     <w:p>
       <w:pPr>
+        <w:pStyle w:val="Heading3"/>
+      </w:pPr>
+      <w:r>
+        <w:t>Scope Queries</w:t>
+      </w:r>
+    </w:p>
+    <w:p>
+      <w:pPr>
         <w:rPr>
           <w:rFonts w:ascii="Verdana" w:hAnsi="Verdana"/>
           <w:sz w:val="20"/>
           <w:szCs w:val="20"/>
         </w:rPr>
       </w:pPr>
+    </w:p>
+    <w:p>
+      <w:pPr>
+        <w:rPr>
+          <w:rFonts w:ascii="Verdana" w:hAnsi="Verdana"/>
+          <w:sz w:val="20"/>
+          <w:szCs w:val="20"/>
+        </w:rPr>
+      </w:pPr>
+      <w:r>
+        <w:t>I will provide some text for this section tomorrow.</w:t>
+      </w:r>
+      <w:bookmarkStart w:id="8" w:name="_GoBack"/>
+      <w:bookmarkEnd w:id="8"/>
     </w:p>
     <w:p>
       <w:pPr>
@@ -27835,27 +27801,14 @@
     <w:r>
       <w:t xml:space="preserve"> of </w:t>
     </w:r>
-    <w:r>
-      <w:fldChar w:fldCharType="begin"/>
-    </w:r>
-    <w:r>
-      <w:instrText xml:space="preserve"> NUMPAGES </w:instrText>
-    </w:r>
-    <w:r>
-      <w:fldChar w:fldCharType="separate"/>
-    </w:r>
-    <w:r>
-      <w:rPr>
-        <w:noProof/>
-      </w:rPr>
-      <w:t>37</w:t>
-    </w:r>
-    <w:r>
-      <w:rPr>
-        <w:noProof/>
-      </w:rPr>
-      <w:fldChar w:fldCharType="end"/>
-    </w:r>
+    <w:fldSimple w:instr=" NUMPAGES ">
+      <w:r>
+        <w:rPr>
+          <w:noProof/>
+        </w:rPr>
+        <w:t>37</w:t>
+      </w:r>
+    </w:fldSimple>
   </w:p>
 </w:ftr>
 </file>

</xml_diff>